<commit_message>
Modified project docu for redefense
</commit_message>
<xml_diff>
--- a/Documentation/For Finals/CSPROJ_Final_Edited.docx
+++ b/Documentation/For Finals/CSPROJ_Final_Edited.docx
@@ -9190,44 +9190,15 @@
     </w:p>
     <w:p>
       <w:pPr>
-        <w:pStyle w:val="ListParagraph"/>
-        <w:spacing w:line="360" w:lineRule="auto"/>
-        <w:ind w:left="1134" w:firstLine="306"/>
-      </w:pPr>
-    </w:p>
-    <w:p>
-      <w:pPr>
-        <w:pStyle w:val="ListParagraph"/>
-        <w:numPr>
-          <w:ilvl w:val="0"/>
-          <w:numId w:val="10"/>
-        </w:numPr>
-        <w:spacing w:line="360" w:lineRule="auto"/>
-      </w:pPr>
-      <w:r>
-        <w:t>Standard Query Language (</w:t>
-      </w:r>
-      <w:r>
-        <w:t>SQL</w:t>
-      </w:r>
-      <w:r>
-        <w:t>)</w:t>
-      </w:r>
-      <w:r>
-        <w:t xml:space="preserve"> </w:t>
-      </w:r>
-    </w:p>
-    <w:p>
-      <w:pPr>
-        <w:spacing w:line="360" w:lineRule="auto"/>
+        <w:spacing w:line="480" w:lineRule="auto"/>
         <w:ind w:left="1134"/>
       </w:pPr>
-      <w:r>
-        <w:tab/>
-      </w:r>
-      <w:r>
-        <w:t>SQL is a standard language for relational model, it is used to communicate with a database. SQL statements are used to perform tasks such as update on a database, or retrieve data from a database. The group will use SQL in updating the data needed and retrieve it for generating escalation reports that the client needs.</w:t>
-      </w:r>
+    </w:p>
+    <w:p>
+      <w:pPr>
+        <w:spacing w:line="480" w:lineRule="auto"/>
+        <w:ind w:left="1134"/>
+      </w:pPr>
     </w:p>
     <w:p>
       <w:pPr>
@@ -9382,8 +9353,6 @@
         </w:numPr>
         <w:spacing w:line="360" w:lineRule="auto"/>
       </w:pPr>
-      <w:bookmarkStart w:id="16" w:name="_GoBack"/>
-      <w:bookmarkEnd w:id="16"/>
       <w:r>
         <w:t xml:space="preserve">ACCESS POINTS/WI-FI ROUTER </w:t>
       </w:r>
@@ -9555,20 +9524,6 @@
     </w:p>
     <w:p>
       <w:pPr>
-        <w:pStyle w:val="ListParagraph"/>
-        <w:spacing w:line="480" w:lineRule="auto"/>
-        <w:ind w:left="1843" w:firstLine="317"/>
-      </w:pPr>
-    </w:p>
-    <w:p>
-      <w:pPr>
-        <w:pStyle w:val="ListParagraph"/>
-        <w:spacing w:line="480" w:lineRule="auto"/>
-        <w:ind w:left="1843" w:firstLine="317"/>
-      </w:pPr>
-    </w:p>
-    <w:p>
-      <w:pPr>
         <w:spacing w:line="360" w:lineRule="auto"/>
         <w:rPr>
           <w:rFonts w:cs="Times New Roman"/>
@@ -9769,17 +9724,50 @@
     </w:p>
     <w:p>
       <w:pPr>
+        <w:pStyle w:val="ListParagraph"/>
+        <w:spacing w:line="600" w:lineRule="auto"/>
+        <w:ind w:left="1701"/>
+        <w:rPr>
+          <w:rFonts w:cstheme="minorHAnsi"/>
+          <w:szCs w:val="24"/>
+        </w:rPr>
+      </w:pPr>
+    </w:p>
+    <w:p>
+      <w:pPr>
+        <w:pStyle w:val="ListParagraph"/>
+        <w:spacing w:line="600" w:lineRule="auto"/>
+        <w:ind w:left="1701"/>
+        <w:rPr>
+          <w:rFonts w:cstheme="minorHAnsi"/>
+          <w:szCs w:val="24"/>
+        </w:rPr>
+      </w:pPr>
+    </w:p>
+    <w:p>
+      <w:pPr>
+        <w:pStyle w:val="ListParagraph"/>
+        <w:spacing w:line="600" w:lineRule="auto"/>
+        <w:ind w:left="1701"/>
+        <w:rPr>
+          <w:rFonts w:cstheme="minorHAnsi"/>
+          <w:szCs w:val="24"/>
+        </w:rPr>
+      </w:pPr>
+    </w:p>
+    <w:p>
+      <w:pPr>
         <w:pStyle w:val="Heading1"/>
         <w:spacing w:line="360" w:lineRule="auto"/>
       </w:pPr>
-      <w:bookmarkStart w:id="17" w:name="_Toc500809788"/>
+      <w:bookmarkStart w:id="16" w:name="_Toc500809788"/>
       <w:r>
         <w:t xml:space="preserve">Methodology, Results, and Discussion </w:t>
       </w:r>
       <w:r>
         <w:t>for Proposed System</w:t>
       </w:r>
-      <w:bookmarkEnd w:id="17"/>
+      <w:bookmarkEnd w:id="16"/>
       <w:r>
         <w:t xml:space="preserve"> </w:t>
       </w:r>
@@ -9789,11 +9777,11 @@
         <w:pStyle w:val="Heading2"/>
         <w:spacing w:line="360" w:lineRule="auto"/>
       </w:pPr>
-      <w:bookmarkStart w:id="18" w:name="_Toc500809789"/>
+      <w:bookmarkStart w:id="17" w:name="_Toc500809789"/>
       <w:r>
         <w:t>Requirements Analysis</w:t>
       </w:r>
-      <w:bookmarkEnd w:id="18"/>
+      <w:bookmarkEnd w:id="17"/>
       <w:r>
         <w:t xml:space="preserve"> </w:t>
       </w:r>
@@ -9830,11 +9818,11 @@
         <w:pStyle w:val="Heading2"/>
         <w:spacing w:line="360" w:lineRule="auto"/>
       </w:pPr>
-      <w:bookmarkStart w:id="19" w:name="_Toc500809790"/>
+      <w:bookmarkStart w:id="18" w:name="_Toc500809790"/>
       <w:r>
         <w:t>Systems Overview</w:t>
       </w:r>
-      <w:bookmarkEnd w:id="19"/>
+      <w:bookmarkEnd w:id="18"/>
     </w:p>
     <w:p>
       <w:pPr>
@@ -9900,7 +9888,7 @@
                                 <w:szCs w:val="22"/>
                               </w:rPr>
                             </w:pPr>
-                            <w:bookmarkStart w:id="20" w:name="_Toc500808018"/>
+                            <w:bookmarkStart w:id="19" w:name="_Toc500808018"/>
                             <w:r>
                               <w:rPr>
                                 <w:sz w:val="22"/>
@@ -9951,7 +9939,7 @@
                               </w:rPr>
                               <w:t>. Event Table</w:t>
                             </w:r>
-                            <w:bookmarkEnd w:id="20"/>
+                            <w:bookmarkEnd w:id="19"/>
                           </w:p>
                         </w:txbxContent>
                       </wps:txbx>
@@ -9989,7 +9977,7 @@
                           <w:szCs w:val="22"/>
                         </w:rPr>
                       </w:pPr>
-                      <w:bookmarkStart w:id="21" w:name="_Toc500808018"/>
+                      <w:bookmarkStart w:id="20" w:name="_Toc500808018"/>
                       <w:r>
                         <w:rPr>
                           <w:sz w:val="22"/>
@@ -10040,7 +10028,7 @@
                         </w:rPr>
                         <w:t>. Event Table</w:t>
                       </w:r>
-                      <w:bookmarkEnd w:id="21"/>
+                      <w:bookmarkEnd w:id="20"/>
                     </w:p>
                   </w:txbxContent>
                 </v:textbox>
@@ -10144,7 +10132,7 @@
       <w:pPr>
         <w:pStyle w:val="Heading2"/>
       </w:pPr>
-      <w:bookmarkStart w:id="22" w:name="_Toc500809791"/>
+      <w:bookmarkStart w:id="21" w:name="_Toc500809791"/>
       <w:r>
         <w:rPr>
           <w:rFonts w:asciiTheme="majorHAnsi" w:hAnsiTheme="majorHAnsi" w:cstheme="majorHAnsi"/>
@@ -10210,7 +10198,7 @@
       <w:r>
         <w:t>Use Case</w:t>
       </w:r>
-      <w:bookmarkEnd w:id="22"/>
+      <w:bookmarkEnd w:id="21"/>
       <w:r>
         <w:t xml:space="preserve"> </w:t>
       </w:r>
@@ -10225,7 +10213,7 @@
           <w:szCs w:val="28"/>
         </w:rPr>
       </w:pPr>
-      <w:bookmarkStart w:id="23" w:name="_Toc500808019"/>
+      <w:bookmarkStart w:id="22" w:name="_Toc500808019"/>
       <w:r>
         <w:rPr>
           <w:sz w:val="22"/>
@@ -10269,7 +10257,7 @@
         </w:rPr>
         <w:t>. Use Case Diagram</w:t>
       </w:r>
-      <w:bookmarkEnd w:id="23"/>
+      <w:bookmarkEnd w:id="22"/>
     </w:p>
     <w:p>
       <w:pPr>
@@ -11301,7 +11289,7 @@
           <w:szCs w:val="22"/>
         </w:rPr>
       </w:pPr>
-      <w:bookmarkStart w:id="24" w:name="_Toc500808266"/>
+      <w:bookmarkStart w:id="23" w:name="_Toc500808266"/>
       <w:r>
         <w:rPr>
           <w:sz w:val="22"/>
@@ -11352,7 +11340,7 @@
         </w:rPr>
         <w:t>. Fully-Dressed Use Case 01</w:t>
       </w:r>
-      <w:bookmarkEnd w:id="24"/>
+      <w:bookmarkEnd w:id="23"/>
     </w:p>
     <w:tbl>
       <w:tblPr>
@@ -12399,7 +12387,7 @@
           <w:szCs w:val="22"/>
         </w:rPr>
       </w:pPr>
-      <w:bookmarkStart w:id="25" w:name="_Toc500808267"/>
+      <w:bookmarkStart w:id="24" w:name="_Toc500808267"/>
       <w:r>
         <w:rPr>
           <w:sz w:val="22"/>
@@ -12450,7 +12438,7 @@
         </w:rPr>
         <w:t>. Fully-Dressed Use Case 02</w:t>
       </w:r>
-      <w:bookmarkEnd w:id="25"/>
+      <w:bookmarkEnd w:id="24"/>
     </w:p>
     <w:tbl>
       <w:tblPr>
@@ -13589,7 +13577,7 @@
           <w:szCs w:val="22"/>
         </w:rPr>
       </w:pPr>
-      <w:bookmarkStart w:id="26" w:name="_Toc500808268"/>
+      <w:bookmarkStart w:id="25" w:name="_Toc500808268"/>
       <w:r>
         <w:rPr>
           <w:sz w:val="22"/>
@@ -13640,7 +13628,7 @@
         </w:rPr>
         <w:t>. Fully-Dressed Use Case 03</w:t>
       </w:r>
-      <w:bookmarkEnd w:id="26"/>
+      <w:bookmarkEnd w:id="25"/>
     </w:p>
     <w:p/>
     <w:p>
@@ -13648,11 +13636,11 @@
         <w:pStyle w:val="Heading2"/>
         <w:spacing w:line="360" w:lineRule="auto"/>
       </w:pPr>
-      <w:bookmarkStart w:id="27" w:name="_Toc500809792"/>
+      <w:bookmarkStart w:id="26" w:name="_Toc500809792"/>
       <w:r>
         <w:t>Process Specification</w:t>
       </w:r>
-      <w:bookmarkEnd w:id="27"/>
+      <w:bookmarkEnd w:id="26"/>
     </w:p>
     <w:p>
       <w:pPr>
@@ -13662,7 +13650,7 @@
           <w:sz w:val="24"/>
         </w:rPr>
       </w:pPr>
-      <w:bookmarkStart w:id="28" w:name="_Toc500809793"/>
+      <w:bookmarkStart w:id="27" w:name="_Toc500809793"/>
       <w:r>
         <w:rPr>
           <w:noProof/>
@@ -13739,7 +13727,7 @@
         </w:rPr>
         <w:t>Flow Diagram</w:t>
       </w:r>
-      <w:bookmarkEnd w:id="28"/>
+      <w:bookmarkEnd w:id="27"/>
     </w:p>
     <w:p>
       <w:pPr>
@@ -13751,7 +13739,7 @@
           <w:szCs w:val="24"/>
         </w:rPr>
       </w:pPr>
-      <w:bookmarkStart w:id="29" w:name="_Toc500808020"/>
+      <w:bookmarkStart w:id="28" w:name="_Toc500808020"/>
       <w:r>
         <w:rPr>
           <w:sz w:val="24"/>
@@ -13802,13 +13790,13 @@
         </w:rPr>
         <w:t>. Context Flow Diagram</w:t>
       </w:r>
-      <w:bookmarkEnd w:id="29"/>
+      <w:bookmarkEnd w:id="28"/>
     </w:p>
     <w:p>
       <w:pPr>
         <w:pStyle w:val="Heading3"/>
       </w:pPr>
-      <w:bookmarkStart w:id="30" w:name="_Toc500809794"/>
+      <w:bookmarkStart w:id="29" w:name="_Toc500809794"/>
       <w:r>
         <w:rPr>
           <w:noProof/>
@@ -13879,7 +13867,7 @@
       <w:r>
         <w:t>Data Flow Diagram</w:t>
       </w:r>
-      <w:bookmarkEnd w:id="30"/>
+      <w:bookmarkEnd w:id="29"/>
     </w:p>
     <w:p>
       <w:pPr>
@@ -13889,7 +13877,7 @@
           <w:sz w:val="24"/>
         </w:rPr>
       </w:pPr>
-      <w:bookmarkStart w:id="31" w:name="_Toc500808021"/>
+      <w:bookmarkStart w:id="30" w:name="_Toc500808021"/>
       <w:r>
         <w:rPr>
           <w:sz w:val="24"/>
@@ -13933,7 +13921,7 @@
         </w:rPr>
         <w:t>. Data Flow Diagram (Level 0)</w:t>
       </w:r>
-      <w:bookmarkEnd w:id="31"/>
+      <w:bookmarkEnd w:id="30"/>
     </w:p>
     <w:p/>
     <w:p>
@@ -13993,7 +13981,7 @@
         <w:pStyle w:val="Caption"/>
         <w:jc w:val="center"/>
       </w:pPr>
-      <w:bookmarkStart w:id="32" w:name="_Toc500808022"/>
+      <w:bookmarkStart w:id="31" w:name="_Toc500808022"/>
       <w:r>
         <w:rPr>
           <w:sz w:val="24"/>
@@ -14100,7 +14088,7 @@
           </wp:anchor>
         </w:drawing>
       </w:r>
-      <w:bookmarkEnd w:id="32"/>
+      <w:bookmarkEnd w:id="31"/>
     </w:p>
     <w:p/>
     <w:p>
@@ -14173,7 +14161,7 @@
           <w:sz w:val="24"/>
         </w:rPr>
       </w:pPr>
-      <w:bookmarkStart w:id="33" w:name="_Toc500808023"/>
+      <w:bookmarkStart w:id="32" w:name="_Toc500808023"/>
       <w:r>
         <w:rPr>
           <w:sz w:val="24"/>
@@ -14217,7 +14205,7 @@
         </w:rPr>
         <w:t>. Level 2 of Process 2.4</w:t>
       </w:r>
-      <w:bookmarkEnd w:id="33"/>
+      <w:bookmarkEnd w:id="32"/>
     </w:p>
     <w:p/>
     <w:p>
@@ -14290,7 +14278,7 @@
           <w:sz w:val="24"/>
         </w:rPr>
       </w:pPr>
-      <w:bookmarkStart w:id="34" w:name="_Toc500808024"/>
+      <w:bookmarkStart w:id="33" w:name="_Toc500808024"/>
       <w:r>
         <w:rPr>
           <w:sz w:val="24"/>
@@ -14334,7 +14322,7 @@
         </w:rPr>
         <w:t>. Level 1 of Process 3</w:t>
       </w:r>
-      <w:bookmarkEnd w:id="34"/>
+      <w:bookmarkEnd w:id="33"/>
     </w:p>
     <w:p/>
     <w:p/>
@@ -14343,7 +14331,7 @@
         <w:pStyle w:val="Caption"/>
         <w:jc w:val="center"/>
       </w:pPr>
-      <w:bookmarkStart w:id="35" w:name="_Toc500808025"/>
+      <w:bookmarkStart w:id="34" w:name="_Toc500808025"/>
       <w:r>
         <w:rPr>
           <w:sz w:val="24"/>
@@ -14447,7 +14435,7 @@
           </wp:anchor>
         </w:drawing>
       </w:r>
-      <w:bookmarkEnd w:id="35"/>
+      <w:bookmarkEnd w:id="34"/>
     </w:p>
     <w:p/>
     <w:p/>
@@ -14535,24 +14523,24 @@
       <w:pPr>
         <w:pStyle w:val="Heading2"/>
       </w:pPr>
-      <w:bookmarkStart w:id="36" w:name="_Toc500809795"/>
+      <w:bookmarkStart w:id="35" w:name="_Toc500809795"/>
       <w:r>
         <w:t>Data Specification</w:t>
       </w:r>
+      <w:bookmarkEnd w:id="35"/>
+      <w:r>
+        <w:t xml:space="preserve"> </w:t>
+      </w:r>
+    </w:p>
+    <w:p>
+      <w:pPr>
+        <w:pStyle w:val="Heading3"/>
+      </w:pPr>
+      <w:bookmarkStart w:id="36" w:name="_Toc500809796"/>
+      <w:r>
+        <w:t>Entity Relationship Diagram</w:t>
+      </w:r>
       <w:bookmarkEnd w:id="36"/>
-      <w:r>
-        <w:t xml:space="preserve"> </w:t>
-      </w:r>
-    </w:p>
-    <w:p>
-      <w:pPr>
-        <w:pStyle w:val="Heading3"/>
-      </w:pPr>
-      <w:bookmarkStart w:id="37" w:name="_Toc500809796"/>
-      <w:r>
-        <w:t>Entity Relationship Diagram</w:t>
-      </w:r>
-      <w:bookmarkEnd w:id="37"/>
       <w:r>
         <w:t xml:space="preserve"> </w:t>
       </w:r>
@@ -14565,7 +14553,7 @@
           <w:sz w:val="24"/>
         </w:rPr>
       </w:pPr>
-      <w:bookmarkStart w:id="38" w:name="_Toc500808026"/>
+      <w:bookmarkStart w:id="37" w:name="_Toc500808026"/>
       <w:r>
         <w:rPr>
           <w:sz w:val="24"/>
@@ -14609,13 +14597,13 @@
         </w:rPr>
         <w:t>. Entity Relationship Diagram (ERD)</w:t>
       </w:r>
-      <w:bookmarkEnd w:id="38"/>
+      <w:bookmarkEnd w:id="37"/>
     </w:p>
     <w:p>
       <w:pPr>
         <w:pStyle w:val="Heading3"/>
       </w:pPr>
-      <w:bookmarkStart w:id="39" w:name="_Toc500809797"/>
+      <w:bookmarkStart w:id="38" w:name="_Toc500809797"/>
       <w:r>
         <w:rPr>
           <w:noProof/>
@@ -14680,7 +14668,7 @@
       <w:r>
         <w:t>Data Dictionary</w:t>
       </w:r>
-      <w:bookmarkEnd w:id="39"/>
+      <w:bookmarkEnd w:id="38"/>
       <w:r>
         <w:t xml:space="preserve"> </w:t>
       </w:r>
@@ -14693,7 +14681,7 @@
           <w:sz w:val="24"/>
         </w:rPr>
       </w:pPr>
-      <w:bookmarkStart w:id="40" w:name="_Toc500808027"/>
+      <w:bookmarkStart w:id="39" w:name="_Toc500808027"/>
       <w:r>
         <w:rPr>
           <w:sz w:val="24"/>
@@ -14737,7 +14725,7 @@
         </w:rPr>
         <w:t>. DD for Employee and Position Table</w:t>
       </w:r>
-      <w:bookmarkEnd w:id="40"/>
+      <w:bookmarkEnd w:id="39"/>
     </w:p>
     <w:p>
       <w:r>
@@ -14810,7 +14798,7 @@
           <w:sz w:val="24"/>
         </w:rPr>
       </w:pPr>
-      <w:bookmarkStart w:id="41" w:name="_Toc500808028"/>
+      <w:bookmarkStart w:id="40" w:name="_Toc500808028"/>
       <w:r>
         <w:rPr>
           <w:sz w:val="24"/>
@@ -14854,7 +14842,7 @@
         </w:rPr>
         <w:t>. DD for Escalation Ticket History Table</w:t>
       </w:r>
-      <w:bookmarkEnd w:id="41"/>
+      <w:bookmarkEnd w:id="40"/>
     </w:p>
     <w:p>
       <w:pPr>
@@ -14864,7 +14852,7 @@
           <w:sz w:val="24"/>
         </w:rPr>
       </w:pPr>
-      <w:bookmarkStart w:id="42" w:name="_Toc500808029"/>
+      <w:bookmarkStart w:id="41" w:name="_Toc500808029"/>
       <w:r>
         <w:rPr>
           <w:noProof/>
@@ -14969,7 +14957,7 @@
         </w:rPr>
         <w:t>. Department; Hierarchy Level; Room</w:t>
       </w:r>
-      <w:bookmarkEnd w:id="42"/>
+      <w:bookmarkEnd w:id="41"/>
     </w:p>
     <w:p>
       <w:pPr>
@@ -15049,7 +15037,7 @@
           <w:sz w:val="24"/>
         </w:rPr>
       </w:pPr>
-      <w:bookmarkStart w:id="43" w:name="_Toc500808030"/>
+      <w:bookmarkStart w:id="42" w:name="_Toc500808030"/>
       <w:r>
         <w:rPr>
           <w:sz w:val="24"/>
@@ -15093,14 +15081,14 @@
         </w:rPr>
         <w:t>. DD for Escalated Ticket</w:t>
       </w:r>
-      <w:bookmarkEnd w:id="43"/>
+      <w:bookmarkEnd w:id="42"/>
     </w:p>
     <w:p>
       <w:pPr>
         <w:pStyle w:val="Caption"/>
         <w:jc w:val="center"/>
       </w:pPr>
-      <w:bookmarkStart w:id="44" w:name="_Toc500808031"/>
+      <w:bookmarkStart w:id="43" w:name="_Toc500808031"/>
       <w:r>
         <w:rPr>
           <w:sz w:val="24"/>
@@ -15205,7 +15193,7 @@
           </wp:anchor>
         </w:drawing>
       </w:r>
-      <w:bookmarkEnd w:id="44"/>
+      <w:bookmarkEnd w:id="43"/>
     </w:p>
     <w:p/>
     <w:p/>
@@ -15280,7 +15268,7 @@
           <w:sz w:val="24"/>
         </w:rPr>
       </w:pPr>
-      <w:bookmarkStart w:id="45" w:name="_Toc500808032"/>
+      <w:bookmarkStart w:id="44" w:name="_Toc500808032"/>
       <w:r>
         <w:rPr>
           <w:sz w:val="24"/>
@@ -15324,7 +15312,7 @@
         </w:rPr>
         <w:t>. DD for Ticket Type</w:t>
       </w:r>
-      <w:bookmarkEnd w:id="45"/>
+      <w:bookmarkEnd w:id="44"/>
     </w:p>
     <w:p/>
     <w:p/>
@@ -15335,7 +15323,7 @@
         <w:pStyle w:val="Caption"/>
         <w:jc w:val="center"/>
       </w:pPr>
-      <w:bookmarkStart w:id="46" w:name="_Toc500808033"/>
+      <w:bookmarkStart w:id="45" w:name="_Toc500808033"/>
       <w:r>
         <w:rPr>
           <w:sz w:val="24"/>
@@ -15440,7 +15428,7 @@
           </wp:anchor>
         </w:drawing>
       </w:r>
-      <w:bookmarkEnd w:id="46"/>
+      <w:bookmarkEnd w:id="45"/>
     </w:p>
     <w:p/>
     <w:p/>
@@ -15456,11 +15444,11 @@
       <w:pPr>
         <w:pStyle w:val="Heading2"/>
       </w:pPr>
-      <w:bookmarkStart w:id="47" w:name="_Toc500809798"/>
+      <w:bookmarkStart w:id="46" w:name="_Toc500809798"/>
       <w:r>
         <w:t>Gap Analysis</w:t>
       </w:r>
-      <w:bookmarkEnd w:id="47"/>
+      <w:bookmarkEnd w:id="46"/>
       <w:r>
         <w:t xml:space="preserve"> </w:t>
       </w:r>
@@ -15994,7 +15982,7 @@
           <w:szCs w:val="22"/>
         </w:rPr>
       </w:pPr>
-      <w:bookmarkStart w:id="48" w:name="_Toc500808269"/>
+      <w:bookmarkStart w:id="47" w:name="_Toc500808269"/>
       <w:r>
         <w:rPr>
           <w:sz w:val="22"/>
@@ -16045,7 +16033,7 @@
         </w:rPr>
         <w:t>. Gap Analysis</w:t>
       </w:r>
-      <w:bookmarkEnd w:id="48"/>
+      <w:bookmarkEnd w:id="47"/>
     </w:p>
     <w:p/>
     <w:p>
@@ -16053,11 +16041,11 @@
         <w:pStyle w:val="Heading2"/>
         <w:spacing w:line="360" w:lineRule="auto"/>
       </w:pPr>
-      <w:bookmarkStart w:id="49" w:name="_Toc500809799"/>
+      <w:bookmarkStart w:id="48" w:name="_Toc500809799"/>
       <w:r>
         <w:t>Methodology</w:t>
       </w:r>
-      <w:bookmarkEnd w:id="49"/>
+      <w:bookmarkEnd w:id="48"/>
       <w:r>
         <w:t xml:space="preserve"> </w:t>
       </w:r>
@@ -16110,22 +16098,34 @@
     </w:p>
     <w:p>
       <w:pPr>
+        <w:spacing w:line="240" w:lineRule="auto"/>
+        <w:ind w:left="1134"/>
+      </w:pPr>
+    </w:p>
+    <w:p>
+      <w:pPr>
+        <w:spacing w:line="240" w:lineRule="auto"/>
+        <w:ind w:left="1134"/>
+      </w:pPr>
+    </w:p>
+    <w:p>
+      <w:pPr>
         <w:pStyle w:val="Heading2"/>
       </w:pPr>
-      <w:bookmarkStart w:id="50" w:name="_Toc500809800"/>
+      <w:bookmarkStart w:id="49" w:name="_Toc500809800"/>
       <w:r>
         <w:t xml:space="preserve">Other </w:t>
       </w:r>
       <w:r>
         <w:t>Graphical Representation</w:t>
       </w:r>
-      <w:bookmarkEnd w:id="50"/>
+      <w:bookmarkEnd w:id="49"/>
     </w:p>
     <w:p>
       <w:pPr>
         <w:pStyle w:val="Heading3"/>
       </w:pPr>
-      <w:bookmarkStart w:id="51" w:name="_Toc500809801"/>
+      <w:bookmarkStart w:id="50" w:name="_Toc500809801"/>
       <w:r>
         <w:rPr>
           <w:noProof/>
@@ -16190,7 +16190,7 @@
       <w:r>
         <w:t>Class Diagram</w:t>
       </w:r>
-      <w:bookmarkEnd w:id="51"/>
+      <w:bookmarkEnd w:id="50"/>
       <w:r>
         <w:t xml:space="preserve"> </w:t>
       </w:r>
@@ -16204,7 +16204,7 @@
           <w:szCs w:val="22"/>
         </w:rPr>
       </w:pPr>
-      <w:bookmarkStart w:id="52" w:name="_Toc500808034"/>
+      <w:bookmarkStart w:id="51" w:name="_Toc500808034"/>
       <w:r>
         <w:rPr>
           <w:sz w:val="22"/>
@@ -16255,7 +16255,7 @@
         </w:rPr>
         <w:t>. Class Diagram</w:t>
       </w:r>
-      <w:bookmarkEnd w:id="52"/>
+      <w:bookmarkEnd w:id="51"/>
     </w:p>
     <w:p/>
     <w:p>
@@ -16263,18 +16263,13 @@
         <w:ind w:left="1134"/>
       </w:pPr>
     </w:p>
-    <w:p/>
     <w:p>
       <w:pPr>
         <w:spacing w:line="240" w:lineRule="auto"/>
         <w:ind w:left="1134" w:hanging="1134"/>
       </w:pPr>
-    </w:p>
-    <w:p>
-      <w:pPr>
-        <w:spacing w:line="240" w:lineRule="auto"/>
-        <w:ind w:left="1134" w:hanging="1134"/>
-      </w:pPr>
+      <w:bookmarkStart w:id="52" w:name="_GoBack"/>
+      <w:bookmarkEnd w:id="52"/>
     </w:p>
     <w:p>
       <w:pPr>
@@ -18108,7 +18103,7 @@
           <w:rPr>
             <w:noProof/>
           </w:rPr>
-          <w:t>18</w:t>
+          <w:t>31</w:t>
         </w:r>
         <w:r>
           <w:rPr>
@@ -22556,7 +22551,7 @@
 </file>
 
 <file path=customXml/itemProps1.xml><?xml version="1.0" encoding="utf-8"?>
-<ds:datastoreItem xmlns:ds="http://schemas.openxmlformats.org/officeDocument/2006/customXml" ds:itemID="{147BEF67-9825-484E-9D6C-4E06AC35508C}">
+<ds:datastoreItem xmlns:ds="http://schemas.openxmlformats.org/officeDocument/2006/customXml" ds:itemID="{7EDD95F9-ED6D-4069-8B30-082E532183C4}">
   <ds:schemaRefs>
     <ds:schemaRef ds:uri="http://schemas.openxmlformats.org/officeDocument/2006/bibliography"/>
   </ds:schemaRefs>

</xml_diff>

<commit_message>
Modify the document for redefense
</commit_message>
<xml_diff>
--- a/Documentation/For Finals/CSPROJ_Final_Edited.docx
+++ b/Documentation/For Finals/CSPROJ_Final_Edited.docx
@@ -6941,7 +6941,6 @@
           <w:id w:val="1178921475"/>
           <w:citation/>
         </w:sdtPr>
-        <w:sdtEndPr/>
         <w:sdtContent>
           <w:r>
             <w:fldChar w:fldCharType="begin"/>
@@ -9182,10 +9181,56 @@
         <w:t>JavaScript is one of the three core technologies of World Wide Page, it is used for the development of interactive webpages</w:t>
       </w:r>
       <w:r>
-        <w:t xml:space="preserve"> and has a component called AngularJS which the team used in developing the mobile application. It is used in Ionic Framework which the team used as a tool for developing the mobile application for its core functionality. </w:t>
-      </w:r>
+        <w:t xml:space="preserve"> and has a component called AngularJS which the team used in developing the mobile application. It is used in Ionic Framework which the team used as a tool for developing the mobile application for its core functionality.</w:t>
+      </w:r>
+      <w:r>
+        <w:t xml:space="preserve"> The team also used JavaScript for the development of </w:t>
+      </w:r>
+      <w:r>
+        <w:t xml:space="preserve">the web-platform in viewing escalation reports. </w:t>
+      </w:r>
+    </w:p>
+    <w:p>
+      <w:pPr>
+        <w:spacing w:line="360" w:lineRule="auto"/>
+        <w:ind w:left="1134"/>
+      </w:pPr>
       <w:r>
         <w:t xml:space="preserve"> </w:t>
+      </w:r>
+      <w:r>
+        <w:t xml:space="preserve"> </w:t>
+      </w:r>
+    </w:p>
+    <w:p>
+      <w:pPr>
+        <w:pStyle w:val="ListParagraph"/>
+        <w:numPr>
+          <w:ilvl w:val="0"/>
+          <w:numId w:val="10"/>
+        </w:numPr>
+        <w:spacing w:line="360" w:lineRule="auto"/>
+      </w:pPr>
+      <w:r>
+        <w:t>Hypertext Preprocessor (PHP)</w:t>
+      </w:r>
+    </w:p>
+    <w:p>
+      <w:pPr>
+        <w:pStyle w:val="ListParagraph"/>
+        <w:spacing w:line="360" w:lineRule="auto"/>
+        <w:ind w:left="1134" w:firstLine="306"/>
+      </w:pPr>
+      <w:r>
+        <w:t>PHP is a programming language that commonly executes on servers and is used in web development. The team uses PHP for the development of escalation reports in web-platform which the executive management is authorized to view the reports</w:t>
+      </w:r>
+      <w:r>
+        <w:t xml:space="preserve"> in graphical representation</w:t>
+      </w:r>
+      <w:bookmarkStart w:id="15" w:name="_GoBack"/>
+      <w:bookmarkEnd w:id="15"/>
+      <w:r>
+        <w:t>.</w:t>
       </w:r>
     </w:p>
     <w:p>
@@ -9211,11 +9256,11 @@
         <w:pStyle w:val="Heading2"/>
         <w:spacing w:line="360" w:lineRule="auto"/>
       </w:pPr>
-      <w:bookmarkStart w:id="15" w:name="_Toc500809787"/>
+      <w:bookmarkStart w:id="16" w:name="_Toc500809787"/>
       <w:r>
         <w:t>Resource Requirements</w:t>
       </w:r>
-      <w:bookmarkEnd w:id="15"/>
+      <w:bookmarkEnd w:id="16"/>
       <w:r>
         <w:t xml:space="preserve"> </w:t>
       </w:r>
@@ -9760,14 +9805,14 @@
         <w:pStyle w:val="Heading1"/>
         <w:spacing w:line="360" w:lineRule="auto"/>
       </w:pPr>
-      <w:bookmarkStart w:id="16" w:name="_Toc500809788"/>
+      <w:bookmarkStart w:id="17" w:name="_Toc500809788"/>
       <w:r>
         <w:t xml:space="preserve">Methodology, Results, and Discussion </w:t>
       </w:r>
       <w:r>
         <w:t>for Proposed System</w:t>
       </w:r>
-      <w:bookmarkEnd w:id="16"/>
+      <w:bookmarkEnd w:id="17"/>
       <w:r>
         <w:t xml:space="preserve"> </w:t>
       </w:r>
@@ -9777,11 +9822,11 @@
         <w:pStyle w:val="Heading2"/>
         <w:spacing w:line="360" w:lineRule="auto"/>
       </w:pPr>
-      <w:bookmarkStart w:id="17" w:name="_Toc500809789"/>
+      <w:bookmarkStart w:id="18" w:name="_Toc500809789"/>
       <w:r>
         <w:t>Requirements Analysis</w:t>
       </w:r>
-      <w:bookmarkEnd w:id="17"/>
+      <w:bookmarkEnd w:id="18"/>
       <w:r>
         <w:t xml:space="preserve"> </w:t>
       </w:r>
@@ -9818,11 +9863,11 @@
         <w:pStyle w:val="Heading2"/>
         <w:spacing w:line="360" w:lineRule="auto"/>
       </w:pPr>
-      <w:bookmarkStart w:id="18" w:name="_Toc500809790"/>
+      <w:bookmarkStart w:id="19" w:name="_Toc500809790"/>
       <w:r>
         <w:t>Systems Overview</w:t>
       </w:r>
-      <w:bookmarkEnd w:id="18"/>
+      <w:bookmarkEnd w:id="19"/>
     </w:p>
     <w:p>
       <w:pPr>
@@ -9888,7 +9933,7 @@
                                 <w:szCs w:val="22"/>
                               </w:rPr>
                             </w:pPr>
-                            <w:bookmarkStart w:id="19" w:name="_Toc500808018"/>
+                            <w:bookmarkStart w:id="20" w:name="_Toc500808018"/>
                             <w:r>
                               <w:rPr>
                                 <w:sz w:val="22"/>
@@ -9939,7 +9984,7 @@
                               </w:rPr>
                               <w:t>. Event Table</w:t>
                             </w:r>
-                            <w:bookmarkEnd w:id="19"/>
+                            <w:bookmarkEnd w:id="20"/>
                           </w:p>
                         </w:txbxContent>
                       </wps:txbx>
@@ -9977,7 +10022,7 @@
                           <w:szCs w:val="22"/>
                         </w:rPr>
                       </w:pPr>
-                      <w:bookmarkStart w:id="20" w:name="_Toc500808018"/>
+                      <w:bookmarkStart w:id="21" w:name="_Toc500808018"/>
                       <w:r>
                         <w:rPr>
                           <w:sz w:val="22"/>
@@ -10028,7 +10073,7 @@
                         </w:rPr>
                         <w:t>. Event Table</w:t>
                       </w:r>
-                      <w:bookmarkEnd w:id="20"/>
+                      <w:bookmarkEnd w:id="21"/>
                     </w:p>
                   </w:txbxContent>
                 </v:textbox>
@@ -10132,7 +10177,7 @@
       <w:pPr>
         <w:pStyle w:val="Heading2"/>
       </w:pPr>
-      <w:bookmarkStart w:id="21" w:name="_Toc500809791"/>
+      <w:bookmarkStart w:id="22" w:name="_Toc500809791"/>
       <w:r>
         <w:rPr>
           <w:rFonts w:asciiTheme="majorHAnsi" w:hAnsiTheme="majorHAnsi" w:cstheme="majorHAnsi"/>
@@ -10198,7 +10243,7 @@
       <w:r>
         <w:t>Use Case</w:t>
       </w:r>
-      <w:bookmarkEnd w:id="21"/>
+      <w:bookmarkEnd w:id="22"/>
       <w:r>
         <w:t xml:space="preserve"> </w:t>
       </w:r>
@@ -10213,7 +10258,7 @@
           <w:szCs w:val="28"/>
         </w:rPr>
       </w:pPr>
-      <w:bookmarkStart w:id="22" w:name="_Toc500808019"/>
+      <w:bookmarkStart w:id="23" w:name="_Toc500808019"/>
       <w:r>
         <w:rPr>
           <w:sz w:val="22"/>
@@ -10257,7 +10302,7 @@
         </w:rPr>
         <w:t>. Use Case Diagram</w:t>
       </w:r>
-      <w:bookmarkEnd w:id="22"/>
+      <w:bookmarkEnd w:id="23"/>
     </w:p>
     <w:p>
       <w:pPr>
@@ -11289,7 +11334,7 @@
           <w:szCs w:val="22"/>
         </w:rPr>
       </w:pPr>
-      <w:bookmarkStart w:id="23" w:name="_Toc500808266"/>
+      <w:bookmarkStart w:id="24" w:name="_Toc500808266"/>
       <w:r>
         <w:rPr>
           <w:sz w:val="22"/>
@@ -11340,7 +11385,7 @@
         </w:rPr>
         <w:t>. Fully-Dressed Use Case 01</w:t>
       </w:r>
-      <w:bookmarkEnd w:id="23"/>
+      <w:bookmarkEnd w:id="24"/>
     </w:p>
     <w:tbl>
       <w:tblPr>
@@ -12387,7 +12432,7 @@
           <w:szCs w:val="22"/>
         </w:rPr>
       </w:pPr>
-      <w:bookmarkStart w:id="24" w:name="_Toc500808267"/>
+      <w:bookmarkStart w:id="25" w:name="_Toc500808267"/>
       <w:r>
         <w:rPr>
           <w:sz w:val="22"/>
@@ -12438,7 +12483,7 @@
         </w:rPr>
         <w:t>. Fully-Dressed Use Case 02</w:t>
       </w:r>
-      <w:bookmarkEnd w:id="24"/>
+      <w:bookmarkEnd w:id="25"/>
     </w:p>
     <w:tbl>
       <w:tblPr>
@@ -13577,7 +13622,7 @@
           <w:szCs w:val="22"/>
         </w:rPr>
       </w:pPr>
-      <w:bookmarkStart w:id="25" w:name="_Toc500808268"/>
+      <w:bookmarkStart w:id="26" w:name="_Toc500808268"/>
       <w:r>
         <w:rPr>
           <w:sz w:val="22"/>
@@ -13628,7 +13673,7 @@
         </w:rPr>
         <w:t>. Fully-Dressed Use Case 03</w:t>
       </w:r>
-      <w:bookmarkEnd w:id="25"/>
+      <w:bookmarkEnd w:id="26"/>
     </w:p>
     <w:p/>
     <w:p>
@@ -13636,11 +13681,11 @@
         <w:pStyle w:val="Heading2"/>
         <w:spacing w:line="360" w:lineRule="auto"/>
       </w:pPr>
-      <w:bookmarkStart w:id="26" w:name="_Toc500809792"/>
+      <w:bookmarkStart w:id="27" w:name="_Toc500809792"/>
       <w:r>
         <w:t>Process Specification</w:t>
       </w:r>
-      <w:bookmarkEnd w:id="26"/>
+      <w:bookmarkEnd w:id="27"/>
     </w:p>
     <w:p>
       <w:pPr>
@@ -13650,7 +13695,7 @@
           <w:sz w:val="24"/>
         </w:rPr>
       </w:pPr>
-      <w:bookmarkStart w:id="27" w:name="_Toc500809793"/>
+      <w:bookmarkStart w:id="28" w:name="_Toc500809793"/>
       <w:r>
         <w:rPr>
           <w:noProof/>
@@ -13727,7 +13772,7 @@
         </w:rPr>
         <w:t>Flow Diagram</w:t>
       </w:r>
-      <w:bookmarkEnd w:id="27"/>
+      <w:bookmarkEnd w:id="28"/>
     </w:p>
     <w:p>
       <w:pPr>
@@ -13739,7 +13784,7 @@
           <w:szCs w:val="24"/>
         </w:rPr>
       </w:pPr>
-      <w:bookmarkStart w:id="28" w:name="_Toc500808020"/>
+      <w:bookmarkStart w:id="29" w:name="_Toc500808020"/>
       <w:r>
         <w:rPr>
           <w:sz w:val="24"/>
@@ -13790,13 +13835,13 @@
         </w:rPr>
         <w:t>. Context Flow Diagram</w:t>
       </w:r>
-      <w:bookmarkEnd w:id="28"/>
+      <w:bookmarkEnd w:id="29"/>
     </w:p>
     <w:p>
       <w:pPr>
         <w:pStyle w:val="Heading3"/>
       </w:pPr>
-      <w:bookmarkStart w:id="29" w:name="_Toc500809794"/>
+      <w:bookmarkStart w:id="30" w:name="_Toc500809794"/>
       <w:r>
         <w:rPr>
           <w:noProof/>
@@ -13867,7 +13912,7 @@
       <w:r>
         <w:t>Data Flow Diagram</w:t>
       </w:r>
-      <w:bookmarkEnd w:id="29"/>
+      <w:bookmarkEnd w:id="30"/>
     </w:p>
     <w:p>
       <w:pPr>
@@ -13877,7 +13922,7 @@
           <w:sz w:val="24"/>
         </w:rPr>
       </w:pPr>
-      <w:bookmarkStart w:id="30" w:name="_Toc500808021"/>
+      <w:bookmarkStart w:id="31" w:name="_Toc500808021"/>
       <w:r>
         <w:rPr>
           <w:sz w:val="24"/>
@@ -13921,7 +13966,7 @@
         </w:rPr>
         <w:t>. Data Flow Diagram (Level 0)</w:t>
       </w:r>
-      <w:bookmarkEnd w:id="30"/>
+      <w:bookmarkEnd w:id="31"/>
     </w:p>
     <w:p/>
     <w:p>
@@ -13981,7 +14026,7 @@
         <w:pStyle w:val="Caption"/>
         <w:jc w:val="center"/>
       </w:pPr>
-      <w:bookmarkStart w:id="31" w:name="_Toc500808022"/>
+      <w:bookmarkStart w:id="32" w:name="_Toc500808022"/>
       <w:r>
         <w:rPr>
           <w:sz w:val="24"/>
@@ -14088,7 +14133,7 @@
           </wp:anchor>
         </w:drawing>
       </w:r>
-      <w:bookmarkEnd w:id="31"/>
+      <w:bookmarkEnd w:id="32"/>
     </w:p>
     <w:p/>
     <w:p>
@@ -14161,7 +14206,7 @@
           <w:sz w:val="24"/>
         </w:rPr>
       </w:pPr>
-      <w:bookmarkStart w:id="32" w:name="_Toc500808023"/>
+      <w:bookmarkStart w:id="33" w:name="_Toc500808023"/>
       <w:r>
         <w:rPr>
           <w:sz w:val="24"/>
@@ -14205,7 +14250,7 @@
         </w:rPr>
         <w:t>. Level 2 of Process 2.4</w:t>
       </w:r>
-      <w:bookmarkEnd w:id="32"/>
+      <w:bookmarkEnd w:id="33"/>
     </w:p>
     <w:p/>
     <w:p>
@@ -14278,7 +14323,7 @@
           <w:sz w:val="24"/>
         </w:rPr>
       </w:pPr>
-      <w:bookmarkStart w:id="33" w:name="_Toc500808024"/>
+      <w:bookmarkStart w:id="34" w:name="_Toc500808024"/>
       <w:r>
         <w:rPr>
           <w:sz w:val="24"/>
@@ -14322,7 +14367,7 @@
         </w:rPr>
         <w:t>. Level 1 of Process 3</w:t>
       </w:r>
-      <w:bookmarkEnd w:id="33"/>
+      <w:bookmarkEnd w:id="34"/>
     </w:p>
     <w:p/>
     <w:p/>
@@ -14331,7 +14376,7 @@
         <w:pStyle w:val="Caption"/>
         <w:jc w:val="center"/>
       </w:pPr>
-      <w:bookmarkStart w:id="34" w:name="_Toc500808025"/>
+      <w:bookmarkStart w:id="35" w:name="_Toc500808025"/>
       <w:r>
         <w:rPr>
           <w:sz w:val="24"/>
@@ -14435,7 +14480,7 @@
           </wp:anchor>
         </w:drawing>
       </w:r>
-      <w:bookmarkEnd w:id="34"/>
+      <w:bookmarkEnd w:id="35"/>
     </w:p>
     <w:p/>
     <w:p/>
@@ -14523,11 +14568,11 @@
       <w:pPr>
         <w:pStyle w:val="Heading2"/>
       </w:pPr>
-      <w:bookmarkStart w:id="35" w:name="_Toc500809795"/>
+      <w:bookmarkStart w:id="36" w:name="_Toc500809795"/>
       <w:r>
         <w:t>Data Specification</w:t>
       </w:r>
-      <w:bookmarkEnd w:id="35"/>
+      <w:bookmarkEnd w:id="36"/>
       <w:r>
         <w:t xml:space="preserve"> </w:t>
       </w:r>
@@ -14536,11 +14581,11 @@
       <w:pPr>
         <w:pStyle w:val="Heading3"/>
       </w:pPr>
-      <w:bookmarkStart w:id="36" w:name="_Toc500809796"/>
+      <w:bookmarkStart w:id="37" w:name="_Toc500809796"/>
       <w:r>
         <w:t>Entity Relationship Diagram</w:t>
       </w:r>
-      <w:bookmarkEnd w:id="36"/>
+      <w:bookmarkEnd w:id="37"/>
       <w:r>
         <w:t xml:space="preserve"> </w:t>
       </w:r>
@@ -14553,7 +14598,7 @@
           <w:sz w:val="24"/>
         </w:rPr>
       </w:pPr>
-      <w:bookmarkStart w:id="37" w:name="_Toc500808026"/>
+      <w:bookmarkStart w:id="38" w:name="_Toc500808026"/>
       <w:r>
         <w:rPr>
           <w:sz w:val="24"/>
@@ -14597,13 +14642,13 @@
         </w:rPr>
         <w:t>. Entity Relationship Diagram (ERD)</w:t>
       </w:r>
-      <w:bookmarkEnd w:id="37"/>
+      <w:bookmarkEnd w:id="38"/>
     </w:p>
     <w:p>
       <w:pPr>
         <w:pStyle w:val="Heading3"/>
       </w:pPr>
-      <w:bookmarkStart w:id="38" w:name="_Toc500809797"/>
+      <w:bookmarkStart w:id="39" w:name="_Toc500809797"/>
       <w:r>
         <w:rPr>
           <w:noProof/>
@@ -14668,7 +14713,7 @@
       <w:r>
         <w:t>Data Dictionary</w:t>
       </w:r>
-      <w:bookmarkEnd w:id="38"/>
+      <w:bookmarkEnd w:id="39"/>
       <w:r>
         <w:t xml:space="preserve"> </w:t>
       </w:r>
@@ -14681,7 +14726,7 @@
           <w:sz w:val="24"/>
         </w:rPr>
       </w:pPr>
-      <w:bookmarkStart w:id="39" w:name="_Toc500808027"/>
+      <w:bookmarkStart w:id="40" w:name="_Toc500808027"/>
       <w:r>
         <w:rPr>
           <w:sz w:val="24"/>
@@ -14725,7 +14770,7 @@
         </w:rPr>
         <w:t>. DD for Employee and Position Table</w:t>
       </w:r>
-      <w:bookmarkEnd w:id="39"/>
+      <w:bookmarkEnd w:id="40"/>
     </w:p>
     <w:p>
       <w:r>
@@ -14798,7 +14843,7 @@
           <w:sz w:val="24"/>
         </w:rPr>
       </w:pPr>
-      <w:bookmarkStart w:id="40" w:name="_Toc500808028"/>
+      <w:bookmarkStart w:id="41" w:name="_Toc500808028"/>
       <w:r>
         <w:rPr>
           <w:sz w:val="24"/>
@@ -14842,7 +14887,7 @@
         </w:rPr>
         <w:t>. DD for Escalation Ticket History Table</w:t>
       </w:r>
-      <w:bookmarkEnd w:id="40"/>
+      <w:bookmarkEnd w:id="41"/>
     </w:p>
     <w:p>
       <w:pPr>
@@ -14852,7 +14897,7 @@
           <w:sz w:val="24"/>
         </w:rPr>
       </w:pPr>
-      <w:bookmarkStart w:id="41" w:name="_Toc500808029"/>
+      <w:bookmarkStart w:id="42" w:name="_Toc500808029"/>
       <w:r>
         <w:rPr>
           <w:noProof/>
@@ -14957,7 +15002,7 @@
         </w:rPr>
         <w:t>. Department; Hierarchy Level; Room</w:t>
       </w:r>
-      <w:bookmarkEnd w:id="41"/>
+      <w:bookmarkEnd w:id="42"/>
     </w:p>
     <w:p>
       <w:pPr>
@@ -15037,7 +15082,7 @@
           <w:sz w:val="24"/>
         </w:rPr>
       </w:pPr>
-      <w:bookmarkStart w:id="42" w:name="_Toc500808030"/>
+      <w:bookmarkStart w:id="43" w:name="_Toc500808030"/>
       <w:r>
         <w:rPr>
           <w:sz w:val="24"/>
@@ -15081,14 +15126,14 @@
         </w:rPr>
         <w:t>. DD for Escalated Ticket</w:t>
       </w:r>
-      <w:bookmarkEnd w:id="42"/>
+      <w:bookmarkEnd w:id="43"/>
     </w:p>
     <w:p>
       <w:pPr>
         <w:pStyle w:val="Caption"/>
         <w:jc w:val="center"/>
       </w:pPr>
-      <w:bookmarkStart w:id="43" w:name="_Toc500808031"/>
+      <w:bookmarkStart w:id="44" w:name="_Toc500808031"/>
       <w:r>
         <w:rPr>
           <w:sz w:val="24"/>
@@ -15193,7 +15238,7 @@
           </wp:anchor>
         </w:drawing>
       </w:r>
-      <w:bookmarkEnd w:id="43"/>
+      <w:bookmarkEnd w:id="44"/>
     </w:p>
     <w:p/>
     <w:p/>
@@ -15268,7 +15313,7 @@
           <w:sz w:val="24"/>
         </w:rPr>
       </w:pPr>
-      <w:bookmarkStart w:id="44" w:name="_Toc500808032"/>
+      <w:bookmarkStart w:id="45" w:name="_Toc500808032"/>
       <w:r>
         <w:rPr>
           <w:sz w:val="24"/>
@@ -15312,7 +15357,7 @@
         </w:rPr>
         <w:t>. DD for Ticket Type</w:t>
       </w:r>
-      <w:bookmarkEnd w:id="44"/>
+      <w:bookmarkEnd w:id="45"/>
     </w:p>
     <w:p/>
     <w:p/>
@@ -15323,7 +15368,7 @@
         <w:pStyle w:val="Caption"/>
         <w:jc w:val="center"/>
       </w:pPr>
-      <w:bookmarkStart w:id="45" w:name="_Toc500808033"/>
+      <w:bookmarkStart w:id="46" w:name="_Toc500808033"/>
       <w:r>
         <w:rPr>
           <w:sz w:val="24"/>
@@ -15428,7 +15473,7 @@
           </wp:anchor>
         </w:drawing>
       </w:r>
-      <w:bookmarkEnd w:id="45"/>
+      <w:bookmarkEnd w:id="46"/>
     </w:p>
     <w:p/>
     <w:p/>
@@ -15444,11 +15489,11 @@
       <w:pPr>
         <w:pStyle w:val="Heading2"/>
       </w:pPr>
-      <w:bookmarkStart w:id="46" w:name="_Toc500809798"/>
+      <w:bookmarkStart w:id="47" w:name="_Toc500809798"/>
       <w:r>
         <w:t>Gap Analysis</w:t>
       </w:r>
-      <w:bookmarkEnd w:id="46"/>
+      <w:bookmarkEnd w:id="47"/>
       <w:r>
         <w:t xml:space="preserve"> </w:t>
       </w:r>
@@ -15982,7 +16027,7 @@
           <w:szCs w:val="22"/>
         </w:rPr>
       </w:pPr>
-      <w:bookmarkStart w:id="47" w:name="_Toc500808269"/>
+      <w:bookmarkStart w:id="48" w:name="_Toc500808269"/>
       <w:r>
         <w:rPr>
           <w:sz w:val="22"/>
@@ -16033,7 +16078,7 @@
         </w:rPr>
         <w:t>. Gap Analysis</w:t>
       </w:r>
-      <w:bookmarkEnd w:id="47"/>
+      <w:bookmarkEnd w:id="48"/>
     </w:p>
     <w:p/>
     <w:p>
@@ -16041,11 +16086,11 @@
         <w:pStyle w:val="Heading2"/>
         <w:spacing w:line="360" w:lineRule="auto"/>
       </w:pPr>
-      <w:bookmarkStart w:id="48" w:name="_Toc500809799"/>
+      <w:bookmarkStart w:id="49" w:name="_Toc500809799"/>
       <w:r>
         <w:t>Methodology</w:t>
       </w:r>
-      <w:bookmarkEnd w:id="48"/>
+      <w:bookmarkEnd w:id="49"/>
       <w:r>
         <w:t xml:space="preserve"> </w:t>
       </w:r>
@@ -16112,20 +16157,20 @@
       <w:pPr>
         <w:pStyle w:val="Heading2"/>
       </w:pPr>
-      <w:bookmarkStart w:id="49" w:name="_Toc500809800"/>
+      <w:bookmarkStart w:id="50" w:name="_Toc500809800"/>
       <w:r>
         <w:t xml:space="preserve">Other </w:t>
       </w:r>
       <w:r>
         <w:t>Graphical Representation</w:t>
       </w:r>
-      <w:bookmarkEnd w:id="49"/>
+      <w:bookmarkEnd w:id="50"/>
     </w:p>
     <w:p>
       <w:pPr>
         <w:pStyle w:val="Heading3"/>
       </w:pPr>
-      <w:bookmarkStart w:id="50" w:name="_Toc500809801"/>
+      <w:bookmarkStart w:id="51" w:name="_Toc500809801"/>
       <w:r>
         <w:rPr>
           <w:noProof/>
@@ -16190,7 +16235,7 @@
       <w:r>
         <w:t>Class Diagram</w:t>
       </w:r>
-      <w:bookmarkEnd w:id="50"/>
+      <w:bookmarkEnd w:id="51"/>
       <w:r>
         <w:t xml:space="preserve"> </w:t>
       </w:r>
@@ -16204,7 +16249,7 @@
           <w:szCs w:val="22"/>
         </w:rPr>
       </w:pPr>
-      <w:bookmarkStart w:id="51" w:name="_Toc500808034"/>
+      <w:bookmarkStart w:id="52" w:name="_Toc500808034"/>
       <w:r>
         <w:rPr>
           <w:sz w:val="22"/>
@@ -16255,7 +16300,7 @@
         </w:rPr>
         <w:t>. Class Diagram</w:t>
       </w:r>
-      <w:bookmarkEnd w:id="51"/>
+      <w:bookmarkEnd w:id="52"/>
     </w:p>
     <w:p/>
     <w:p>
@@ -16268,8 +16313,6 @@
         <w:spacing w:line="240" w:lineRule="auto"/>
         <w:ind w:left="1134" w:hanging="1134"/>
       </w:pPr>
-      <w:bookmarkStart w:id="52" w:name="_GoBack"/>
-      <w:bookmarkEnd w:id="52"/>
     </w:p>
     <w:p>
       <w:pPr>
@@ -17713,7 +17756,6 @@
           <w:docPartUnique/>
         </w:docPartObj>
       </w:sdtPr>
-      <w:sdtEndPr/>
       <w:sdtContent>
         <w:p>
           <w:pPr>
@@ -17735,7 +17777,6 @@
             <w:id w:val="-573587230"/>
             <w:bibliography/>
           </w:sdtPr>
-          <w:sdtEndPr/>
           <w:sdtContent>
             <w:p>
               <w:pPr>
@@ -18103,7 +18144,7 @@
           <w:rPr>
             <w:noProof/>
           </w:rPr>
-          <w:t>31</w:t>
+          <w:t>17</w:t>
         </w:r>
         <w:r>
           <w:rPr>
@@ -20537,7 +20578,7 @@
   <w:abstractNum w:abstractNumId="21" w15:restartNumberingAfterBreak="0">
     <w:nsid w:val="6BA44F97"/>
     <w:multiLevelType w:val="hybridMultilevel"/>
-    <w:tmpl w:val="A468C6AC"/>
+    <w:tmpl w:val="CACEB706"/>
     <w:lvl w:ilvl="0" w:tplc="34090005">
       <w:start w:val="1"/>
       <w:numFmt w:val="bullet"/>
@@ -22551,7 +22592,7 @@
 </file>
 
 <file path=customXml/itemProps1.xml><?xml version="1.0" encoding="utf-8"?>
-<ds:datastoreItem xmlns:ds="http://schemas.openxmlformats.org/officeDocument/2006/customXml" ds:itemID="{7EDD95F9-ED6D-4069-8B30-082E532183C4}">
+<ds:datastoreItem xmlns:ds="http://schemas.openxmlformats.org/officeDocument/2006/customXml" ds:itemID="{9C3FAE37-880B-4063-AFA9-3FA82C5B4E54}">
   <ds:schemaRefs>
     <ds:schemaRef ds:uri="http://schemas.openxmlformats.org/officeDocument/2006/bibliography"/>
   </ds:schemaRefs>

</xml_diff>

<commit_message>
Uploaded png format of LATEST_UseCase to For Finals folder
</commit_message>
<xml_diff>
--- a/Documentation/For Finals/CSPROJ_Final_Edited.docx
+++ b/Documentation/For Finals/CSPROJ_Final_Edited.docx
@@ -9227,8 +9227,6 @@
       <w:r>
         <w:t xml:space="preserve"> in graphical representation</w:t>
       </w:r>
-      <w:bookmarkStart w:id="15" w:name="_GoBack"/>
-      <w:bookmarkEnd w:id="15"/>
       <w:r>
         <w:t>.</w:t>
       </w:r>
@@ -9256,11 +9254,11 @@
         <w:pStyle w:val="Heading2"/>
         <w:spacing w:line="360" w:lineRule="auto"/>
       </w:pPr>
-      <w:bookmarkStart w:id="16" w:name="_Toc500809787"/>
+      <w:bookmarkStart w:id="15" w:name="_Toc500809787"/>
       <w:r>
         <w:t>Resource Requirements</w:t>
       </w:r>
-      <w:bookmarkEnd w:id="16"/>
+      <w:bookmarkEnd w:id="15"/>
       <w:r>
         <w:t xml:space="preserve"> </w:t>
       </w:r>
@@ -9488,10 +9486,19 @@
       <w:pPr>
         <w:pStyle w:val="ListParagraph"/>
         <w:spacing w:line="360" w:lineRule="auto"/>
-        <w:ind w:left="2160"/>
-      </w:pPr>
+        <w:ind w:left="1843"/>
+      </w:pPr>
+      <w:r>
+        <w:tab/>
+      </w:r>
       <w:r>
         <w:t>Should have 1 terabyte of storage, Pentium G4560 processor and 4GB RAM</w:t>
+      </w:r>
+      <w:r>
+        <w:t xml:space="preserve">. </w:t>
+      </w:r>
+      <w:r>
+        <w:t xml:space="preserve">The hardware chosen for the PCs will ensure on having necessary processing power for a budget price range. It helps the senior employees to track unattended service tickets aside from the mobile application and generate escalation reports smoothly.    </w:t>
       </w:r>
     </w:p>
     <w:p>
@@ -9500,9 +9507,6 @@
         <w:spacing w:line="360" w:lineRule="auto"/>
         <w:ind w:left="1843" w:firstLine="317"/>
       </w:pPr>
-      <w:r>
-        <w:t xml:space="preserve">The hardware chosen for the PCs will ensure on having necessary processing power for a budget price range. It helps the senior employees to track unattended service tickets aside from the mobile application and generate escalation reports smoothly.    </w:t>
-      </w:r>
     </w:p>
     <w:p>
       <w:pPr>
@@ -9569,6 +9573,15 @@
     </w:p>
     <w:p>
       <w:pPr>
+        <w:pStyle w:val="ListParagraph"/>
+        <w:spacing w:line="360" w:lineRule="auto"/>
+        <w:ind w:left="1843" w:firstLine="317"/>
+      </w:pPr>
+      <w:bookmarkStart w:id="16" w:name="_GoBack"/>
+      <w:bookmarkEnd w:id="16"/>
+    </w:p>
+    <w:p>
+      <w:pPr>
         <w:spacing w:line="360" w:lineRule="auto"/>
         <w:rPr>
           <w:rFonts w:cs="Times New Roman"/>
@@ -9738,39 +9751,6 @@
       <w:pPr>
         <w:pStyle w:val="ListParagraph"/>
         <w:spacing w:line="240" w:lineRule="auto"/>
-        <w:ind w:left="1701"/>
-        <w:rPr>
-          <w:rFonts w:cstheme="minorHAnsi"/>
-          <w:szCs w:val="24"/>
-        </w:rPr>
-      </w:pPr>
-    </w:p>
-    <w:p>
-      <w:pPr>
-        <w:pStyle w:val="ListParagraph"/>
-        <w:spacing w:line="600" w:lineRule="auto"/>
-        <w:ind w:left="1701"/>
-        <w:rPr>
-          <w:rFonts w:cstheme="minorHAnsi"/>
-          <w:szCs w:val="24"/>
-        </w:rPr>
-      </w:pPr>
-    </w:p>
-    <w:p>
-      <w:pPr>
-        <w:pStyle w:val="ListParagraph"/>
-        <w:spacing w:line="600" w:lineRule="auto"/>
-        <w:ind w:left="1701"/>
-        <w:rPr>
-          <w:rFonts w:cstheme="minorHAnsi"/>
-          <w:szCs w:val="24"/>
-        </w:rPr>
-      </w:pPr>
-    </w:p>
-    <w:p>
-      <w:pPr>
-        <w:pStyle w:val="ListParagraph"/>
-        <w:spacing w:line="600" w:lineRule="auto"/>
         <w:ind w:left="1701"/>
         <w:rPr>
           <w:rFonts w:cstheme="minorHAnsi"/>
@@ -18144,7 +18124,7 @@
           <w:rPr>
             <w:noProof/>
           </w:rPr>
-          <w:t>17</w:t>
+          <w:t>18</w:t>
         </w:r>
         <w:r>
           <w:rPr>
@@ -22592,7 +22572,7 @@
 </file>
 
 <file path=customXml/itemProps1.xml><?xml version="1.0" encoding="utf-8"?>
-<ds:datastoreItem xmlns:ds="http://schemas.openxmlformats.org/officeDocument/2006/customXml" ds:itemID="{9C3FAE37-880B-4063-AFA9-3FA82C5B4E54}">
+<ds:datastoreItem xmlns:ds="http://schemas.openxmlformats.org/officeDocument/2006/customXml" ds:itemID="{68BF22EC-8ECA-48B9-983C-68F2EEE8C79F}">
   <ds:schemaRefs>
     <ds:schemaRef ds:uri="http://schemas.openxmlformats.org/officeDocument/2006/bibliography"/>
   </ds:schemaRefs>

</xml_diff>

<commit_message>
Modify Objectives and RRS table in CSPROJ_Final_Edited.docx
</commit_message>
<xml_diff>
--- a/Documentation/For Finals/CSPROJ_Final_Edited.docx
+++ b/Documentation/For Finals/CSPROJ_Final_Edited.docx
@@ -6663,13 +6663,35 @@
         <w:spacing w:line="360" w:lineRule="auto"/>
       </w:pPr>
       <w:r>
-        <w:t>Formulate a forecast based on Escalation Reports and eventually decrease the number of escalations that occur within a month.</w:t>
+        <w:t>Automated escalation for the re-assignment of ticket to next level senior employee</w:t>
       </w:r>
     </w:p>
     <w:p>
       <w:pPr>
         <w:pStyle w:val="ListParagraph"/>
         <w:spacing w:line="360" w:lineRule="auto"/>
+        <w:ind w:left="2160"/>
+      </w:pPr>
+      <w:bookmarkStart w:id="7" w:name="_GoBack"/>
+      <w:bookmarkEnd w:id="7"/>
+    </w:p>
+    <w:p>
+      <w:pPr>
+        <w:pStyle w:val="ListParagraph"/>
+        <w:numPr>
+          <w:ilvl w:val="0"/>
+          <w:numId w:val="4"/>
+        </w:numPr>
+        <w:spacing w:line="360" w:lineRule="auto"/>
+      </w:pPr>
+      <w:r>
+        <w:t>Formulate a forecast based on Escalation Reports and eventually decrease the number of escalations that occur within a month.</w:t>
+      </w:r>
+    </w:p>
+    <w:p>
+      <w:pPr>
+        <w:pStyle w:val="ListParagraph"/>
+        <w:spacing w:line="360" w:lineRule="auto"/>
       </w:pPr>
     </w:p>
     <w:p>
@@ -6677,11 +6699,11 @@
         <w:pStyle w:val="Heading2"/>
         <w:spacing w:line="360" w:lineRule="auto"/>
       </w:pPr>
-      <w:bookmarkStart w:id="7" w:name="_Toc500809780"/>
+      <w:bookmarkStart w:id="8" w:name="_Toc500809780"/>
       <w:r>
         <w:t>Scope</w:t>
       </w:r>
-      <w:bookmarkEnd w:id="7"/>
+      <w:bookmarkEnd w:id="8"/>
     </w:p>
     <w:p>
       <w:pPr>
@@ -6753,11 +6775,11 @@
         <w:pStyle w:val="Heading2"/>
         <w:spacing w:line="360" w:lineRule="auto"/>
       </w:pPr>
-      <w:bookmarkStart w:id="8" w:name="_Toc500809781"/>
+      <w:bookmarkStart w:id="9" w:name="_Toc500809781"/>
       <w:r>
         <w:t>Limitations</w:t>
       </w:r>
-      <w:bookmarkEnd w:id="8"/>
+      <w:bookmarkEnd w:id="9"/>
       <w:r>
         <w:t xml:space="preserve"> </w:t>
       </w:r>
@@ -6885,11 +6907,11 @@
         <w:pStyle w:val="Heading1"/>
         <w:spacing w:line="360" w:lineRule="auto"/>
       </w:pPr>
-      <w:bookmarkStart w:id="9" w:name="_Toc500809782"/>
+      <w:bookmarkStart w:id="10" w:name="_Toc500809782"/>
       <w:r>
         <w:t>Review of Related Literature/Systems</w:t>
       </w:r>
-      <w:bookmarkEnd w:id="9"/>
+      <w:bookmarkEnd w:id="10"/>
       <w:r>
         <w:t xml:space="preserve"> </w:t>
       </w:r>
@@ -6899,14 +6921,14 @@
         <w:pStyle w:val="Heading2"/>
         <w:spacing w:line="360" w:lineRule="auto"/>
       </w:pPr>
-      <w:bookmarkStart w:id="10" w:name="_Toc500809783"/>
+      <w:bookmarkStart w:id="11" w:name="_Toc500809783"/>
       <w:r>
         <w:t xml:space="preserve">Related </w:t>
       </w:r>
       <w:r>
         <w:t>Literature</w:t>
       </w:r>
-      <w:bookmarkEnd w:id="10"/>
+      <w:bookmarkEnd w:id="11"/>
     </w:p>
     <w:p>
       <w:pPr>
@@ -6941,6 +6963,7 @@
           <w:id w:val="1178921475"/>
           <w:citation/>
         </w:sdtPr>
+        <w:sdtEndPr/>
         <w:sdtContent>
           <w:r>
             <w:fldChar w:fldCharType="begin"/>
@@ -7013,11 +7036,11 @@
         <w:pStyle w:val="Heading2"/>
         <w:spacing w:line="360" w:lineRule="auto"/>
       </w:pPr>
-      <w:bookmarkStart w:id="11" w:name="_Toc500809784"/>
+      <w:bookmarkStart w:id="12" w:name="_Toc500809784"/>
       <w:r>
         <w:t>Related Systems</w:t>
       </w:r>
-      <w:bookmarkEnd w:id="11"/>
+      <w:bookmarkEnd w:id="12"/>
       <w:r>
         <w:t xml:space="preserve"> </w:t>
       </w:r>
@@ -7613,29 +7636,6 @@
               <w:t>Ticketing System</w:t>
             </w:r>
           </w:p>
-          <w:p>
-            <w:pPr>
-              <w:pStyle w:val="ListParagraph"/>
-              <w:numPr>
-                <w:ilvl w:val="0"/>
-                <w:numId w:val="14"/>
-              </w:numPr>
-              <w:spacing w:line="360" w:lineRule="auto"/>
-              <w:ind w:left="323" w:hanging="323"/>
-              <w:jc w:val="left"/>
-              <w:rPr>
-                <w:rFonts w:cstheme="minorHAnsi"/>
-                <w:szCs w:val="24"/>
-              </w:rPr>
-            </w:pPr>
-            <w:r>
-              <w:rPr>
-                <w:rFonts w:cstheme="minorHAnsi"/>
-                <w:szCs w:val="24"/>
-              </w:rPr>
-              <w:t>Task-Tracking System</w:t>
-            </w:r>
-          </w:p>
         </w:tc>
         <w:tc>
           <w:tcPr>
@@ -7649,29 +7649,6 @@
             <w:vAlign w:val="center"/>
             <w:hideMark/>
           </w:tcPr>
-          <w:p>
-            <w:pPr>
-              <w:pStyle w:val="ListParagraph"/>
-              <w:numPr>
-                <w:ilvl w:val="0"/>
-                <w:numId w:val="14"/>
-              </w:numPr>
-              <w:spacing w:line="360" w:lineRule="auto"/>
-              <w:ind w:left="320" w:hanging="320"/>
-              <w:jc w:val="left"/>
-              <w:rPr>
-                <w:rFonts w:cstheme="minorHAnsi"/>
-                <w:szCs w:val="24"/>
-              </w:rPr>
-            </w:pPr>
-            <w:r>
-              <w:rPr>
-                <w:rFonts w:cstheme="minorHAnsi"/>
-                <w:szCs w:val="24"/>
-              </w:rPr>
-              <w:t>Accessible to-do-list through mobile</w:t>
-            </w:r>
-          </w:p>
           <w:p>
             <w:pPr>
               <w:pStyle w:val="ListParagraph"/>
@@ -8335,7 +8312,7 @@
           <w:szCs w:val="22"/>
         </w:rPr>
       </w:pPr>
-      <w:bookmarkStart w:id="12" w:name="_Toc500808265"/>
+      <w:bookmarkStart w:id="13" w:name="_Toc500808265"/>
       <w:r>
         <w:rPr>
           <w:sz w:val="22"/>
@@ -8386,7 +8363,7 @@
         </w:rPr>
         <w:t>. Related Systems Common and Unique Features</w:t>
       </w:r>
-      <w:bookmarkEnd w:id="12"/>
+      <w:bookmarkEnd w:id="13"/>
     </w:p>
     <w:p/>
     <w:p>
@@ -8892,15 +8869,7 @@
         <w:t xml:space="preserve">, </w:t>
       </w:r>
       <w:r>
-        <w:t xml:space="preserve">but also the staff that are under their supervision to provide proper actions </w:t>
-      </w:r>
-      <w:proofErr w:type="gramStart"/>
-      <w:r>
-        <w:t>in order to</w:t>
-      </w:r>
-      <w:proofErr w:type="gramEnd"/>
-      <w:r>
-        <w:t xml:space="preserve"> solve an escalated request.</w:t>
+        <w:t>but also the staff that are under their supervision to provide proper actions in order to solve an escalated request.</w:t>
       </w:r>
     </w:p>
     <w:p>
@@ -9111,15 +9080,7 @@
         <w:tab/>
       </w:r>
       <w:r>
-        <w:t xml:space="preserve">Proactive Escalation would help the senior employee to </w:t>
-      </w:r>
-      <w:proofErr w:type="gramStart"/>
-      <w:r>
-        <w:t>take action</w:t>
-      </w:r>
-      <w:proofErr w:type="gramEnd"/>
-      <w:r>
-        <w:t xml:space="preserve"> in resolving an escalated ticket to gain customer satisfaction.</w:t>
+        <w:t>Proactive Escalation would help the senior employee to take action in resolving an escalated ticket to gain customer satisfaction.</w:t>
       </w:r>
     </w:p>
     <w:p>
@@ -9133,11 +9094,11 @@
         <w:pStyle w:val="Heading1"/>
         <w:spacing w:line="360" w:lineRule="auto"/>
       </w:pPr>
-      <w:bookmarkStart w:id="13" w:name="_Toc500809785"/>
+      <w:bookmarkStart w:id="14" w:name="_Toc500809785"/>
       <w:r>
         <w:t>Technical Background</w:t>
       </w:r>
-      <w:bookmarkEnd w:id="13"/>
+      <w:bookmarkEnd w:id="14"/>
       <w:r>
         <w:t xml:space="preserve"> </w:t>
       </w:r>
@@ -9147,11 +9108,11 @@
         <w:pStyle w:val="Heading2"/>
         <w:spacing w:line="360" w:lineRule="auto"/>
       </w:pPr>
-      <w:bookmarkStart w:id="14" w:name="_Toc500809786"/>
+      <w:bookmarkStart w:id="15" w:name="_Toc500809786"/>
       <w:r>
         <w:t>Programming Language</w:t>
       </w:r>
-      <w:bookmarkEnd w:id="14"/>
+      <w:bookmarkEnd w:id="15"/>
     </w:p>
     <w:p>
       <w:pPr>
@@ -9254,11 +9215,11 @@
         <w:pStyle w:val="Heading2"/>
         <w:spacing w:line="360" w:lineRule="auto"/>
       </w:pPr>
-      <w:bookmarkStart w:id="15" w:name="_Toc500809787"/>
+      <w:bookmarkStart w:id="16" w:name="_Toc500809787"/>
       <w:r>
         <w:t>Resource Requirements</w:t>
       </w:r>
-      <w:bookmarkEnd w:id="15"/>
+      <w:bookmarkEnd w:id="16"/>
       <w:r>
         <w:t xml:space="preserve"> </w:t>
       </w:r>
@@ -9577,8 +9538,6 @@
         <w:spacing w:line="360" w:lineRule="auto"/>
         <w:ind w:left="1843" w:firstLine="317"/>
       </w:pPr>
-      <w:bookmarkStart w:id="16" w:name="_GoBack"/>
-      <w:bookmarkEnd w:id="16"/>
     </w:p>
     <w:p>
       <w:pPr>
@@ -17736,6 +17695,7 @@
           <w:docPartUnique/>
         </w:docPartObj>
       </w:sdtPr>
+      <w:sdtEndPr/>
       <w:sdtContent>
         <w:p>
           <w:pPr>
@@ -17757,6 +17717,7 @@
             <w:id w:val="-573587230"/>
             <w:bibliography/>
           </w:sdtPr>
+          <w:sdtEndPr/>
           <w:sdtContent>
             <w:p>
               <w:pPr>
@@ -18124,7 +18085,7 @@
           <w:rPr>
             <w:noProof/>
           </w:rPr>
-          <w:t>18</w:t>
+          <w:t>3</w:t>
         </w:r>
         <w:r>
           <w:rPr>
@@ -22572,7 +22533,7 @@
 </file>
 
 <file path=customXml/itemProps1.xml><?xml version="1.0" encoding="utf-8"?>
-<ds:datastoreItem xmlns:ds="http://schemas.openxmlformats.org/officeDocument/2006/customXml" ds:itemID="{68BF22EC-8ECA-48B9-983C-68F2EEE8C79F}">
+<ds:datastoreItem xmlns:ds="http://schemas.openxmlformats.org/officeDocument/2006/customXml" ds:itemID="{C401C51B-1EE5-4C39-A232-09A2575AECDD}">
   <ds:schemaRefs>
     <ds:schemaRef ds:uri="http://schemas.openxmlformats.org/officeDocument/2006/bibliography"/>
   </ds:schemaRefs>

</xml_diff>